<commit_message>
routerLink, routerLinkActive, routerLickActiveOptions, redirection
</commit_message>
<xml_diff>
--- a/Instructions/Instruction Part 5.docx
+++ b/Instructions/Instruction Part 5.docx
@@ -29,6 +29,35 @@
           <w:lang w:val="en-US"/>
         </w:rPr>
         <w:t>Part 4 - Routing</w:t>
+      </w:r>
+    </w:p>
+    <w:p>
+      <w:pPr>
+        <w:numPr>
+          <w:ilvl w:val="0"/>
+          <w:numId w:val="0"/>
+        </w:numPr>
+        <w:spacing w:line="360" w:lineRule="auto"/>
+        <w:jc w:val="both"/>
+        <w:rPr>
+          <w:rFonts w:hint="default" w:ascii="Segoe UI" w:hAnsi="Segoe UI" w:cs="Segoe UI"/>
+          <w:b/>
+          <w:bCs/>
+          <w:sz w:val="24"/>
+          <w:szCs w:val="24"/>
+          <w:lang w:val="en-US"/>
+        </w:rPr>
+      </w:pPr>
+      <w:r>
+        <w:rPr>
+          <w:rFonts w:hint="default" w:ascii="Segoe UI" w:hAnsi="Segoe UI" w:cs="Segoe UI"/>
+          <w:b/>
+          <w:bCs/>
+          <w:sz w:val="24"/>
+          <w:szCs w:val="24"/>
+          <w:lang w:val="en-US"/>
+        </w:rPr>
+        <w:t>Part 4.1 Basic Routing</w:t>
       </w:r>
     </w:p>
     <w:p>
@@ -687,16 +716,7 @@
           <w:rFonts w:hint="default" w:ascii="Segoe UI" w:hAnsi="Segoe UI" w:cs="Segoe UI"/>
           <w:lang w:val="en-US"/>
         </w:rPr>
-        <w:t>Open nav-b</w:t>
-      </w:r>
-      <w:bookmarkStart w:id="0" w:name="_GoBack"/>
-      <w:bookmarkEnd w:id="0"/>
-      <w:r>
-        <w:rPr>
-          <w:rFonts w:hint="default" w:ascii="Segoe UI" w:hAnsi="Segoe UI" w:cs="Segoe UI"/>
-          <w:lang w:val="en-US"/>
-        </w:rPr>
-        <w:t>ar.component.html</w:t>
+        <w:t>Open nav-bar.component.html</w:t>
       </w:r>
     </w:p>
     <w:p>
@@ -779,6 +799,1681 @@
         <w:t>This href value likes route path that we have defined in app.module</w:t>
       </w:r>
     </w:p>
+    <w:p>
+      <w:pPr>
+        <w:numPr>
+          <w:ilvl w:val="0"/>
+          <w:numId w:val="0"/>
+        </w:numPr>
+        <w:spacing w:line="360" w:lineRule="auto"/>
+        <w:jc w:val="left"/>
+        <w:rPr>
+          <w:rFonts w:hint="default" w:ascii="Segoe UI" w:hAnsi="Segoe UI" w:cs="Segoe UI"/>
+          <w:lang w:val="en-US"/>
+        </w:rPr>
+      </w:pPr>
+    </w:p>
+    <w:p>
+      <w:pPr>
+        <w:numPr>
+          <w:ilvl w:val="0"/>
+          <w:numId w:val="0"/>
+        </w:numPr>
+        <w:spacing w:line="360" w:lineRule="auto"/>
+        <w:jc w:val="left"/>
+        <w:rPr>
+          <w:rFonts w:hint="default" w:ascii="Segoe UI" w:hAnsi="Segoe UI" w:cs="Segoe UI"/>
+          <w:lang w:val="en-US"/>
+        </w:rPr>
+      </w:pPr>
+      <w:r>
+        <w:rPr>
+          <w:rFonts w:hint="default" w:ascii="Segoe UI" w:hAnsi="Segoe UI" w:cs="Segoe UI"/>
+          <w:lang w:val="en-US"/>
+        </w:rPr>
+        <w:fldChar w:fldCharType="begin"/>
+      </w:r>
+      <w:r>
+        <w:rPr>
+          <w:rFonts w:hint="default" w:ascii="Segoe UI" w:hAnsi="Segoe UI" w:cs="Segoe UI"/>
+          <w:lang w:val="en-US"/>
+        </w:rPr>
+        <w:instrText xml:space="preserve"> HYPERLINK "https://www.youtube.com/watch?v=rufosiklp-0&amp;list=PL_NVFNExoAxclqXo9fLAeP0G2Qp56Fu8C&amp;index=12" </w:instrText>
+      </w:r>
+      <w:r>
+        <w:rPr>
+          <w:rFonts w:hint="default" w:ascii="Segoe UI" w:hAnsi="Segoe UI" w:cs="Segoe UI"/>
+          <w:lang w:val="en-US"/>
+        </w:rPr>
+        <w:fldChar w:fldCharType="separate"/>
+      </w:r>
+      <w:r>
+        <w:rPr>
+          <w:rStyle w:val="4"/>
+          <w:rFonts w:hint="default" w:ascii="Segoe UI" w:hAnsi="Segoe UI" w:cs="Segoe UI"/>
+          <w:lang w:val="en-US"/>
+        </w:rPr>
+        <w:t>https://www.youtube.com/watch?v=rufosiklp-0&amp;list=PL_NVFNExoAxclqXo9fLAeP0G2Qp56Fu8C&amp;index=12</w:t>
+      </w:r>
+      <w:r>
+        <w:rPr>
+          <w:rFonts w:hint="default" w:ascii="Segoe UI" w:hAnsi="Segoe UI" w:cs="Segoe UI"/>
+          <w:lang w:val="en-US"/>
+        </w:rPr>
+        <w:fldChar w:fldCharType="end"/>
+      </w:r>
+    </w:p>
+    <w:p>
+      <w:pPr>
+        <w:numPr>
+          <w:ilvl w:val="0"/>
+          <w:numId w:val="0"/>
+        </w:numPr>
+        <w:spacing w:line="360" w:lineRule="auto"/>
+        <w:jc w:val="left"/>
+        <w:rPr>
+          <w:rFonts w:hint="default" w:ascii="Segoe UI" w:hAnsi="Segoe UI" w:cs="Segoe UI"/>
+          <w:lang w:val="en-US"/>
+        </w:rPr>
+      </w:pPr>
+    </w:p>
+    <w:p>
+      <w:pPr>
+        <w:numPr>
+          <w:ilvl w:val="0"/>
+          <w:numId w:val="0"/>
+        </w:numPr>
+        <w:spacing w:line="360" w:lineRule="auto"/>
+        <w:jc w:val="left"/>
+        <w:rPr>
+          <w:rFonts w:hint="default" w:ascii="Segoe UI" w:hAnsi="Segoe UI" w:cs="Segoe UI"/>
+          <w:lang w:val="en-US"/>
+        </w:rPr>
+      </w:pPr>
+    </w:p>
+    <w:p>
+      <w:pPr>
+        <w:numPr>
+          <w:ilvl w:val="0"/>
+          <w:numId w:val="0"/>
+        </w:numPr>
+        <w:spacing w:line="360" w:lineRule="auto"/>
+        <w:jc w:val="left"/>
+        <w:rPr>
+          <w:rFonts w:hint="default" w:ascii="Segoe UI" w:hAnsi="Segoe UI" w:cs="Segoe UI"/>
+          <w:lang w:val="en-US"/>
+        </w:rPr>
+      </w:pPr>
+    </w:p>
+    <w:p>
+      <w:pPr>
+        <w:numPr>
+          <w:ilvl w:val="0"/>
+          <w:numId w:val="0"/>
+        </w:numPr>
+        <w:spacing w:line="360" w:lineRule="auto"/>
+        <w:jc w:val="left"/>
+        <w:rPr>
+          <w:rFonts w:hint="default" w:ascii="Segoe UI" w:hAnsi="Segoe UI" w:cs="Segoe UI"/>
+          <w:lang w:val="en-US"/>
+        </w:rPr>
+      </w:pPr>
+    </w:p>
+    <w:p>
+      <w:pPr>
+        <w:numPr>
+          <w:ilvl w:val="0"/>
+          <w:numId w:val="0"/>
+        </w:numPr>
+        <w:spacing w:line="360" w:lineRule="auto"/>
+        <w:jc w:val="left"/>
+        <w:rPr>
+          <w:rFonts w:hint="default" w:ascii="Segoe UI" w:hAnsi="Segoe UI" w:cs="Segoe UI"/>
+          <w:lang w:val="en-US"/>
+        </w:rPr>
+      </w:pPr>
+    </w:p>
+    <w:p>
+      <w:pPr>
+        <w:numPr>
+          <w:ilvl w:val="0"/>
+          <w:numId w:val="0"/>
+        </w:numPr>
+        <w:spacing w:line="360" w:lineRule="auto"/>
+        <w:jc w:val="left"/>
+        <w:rPr>
+          <w:rFonts w:hint="default" w:ascii="Segoe UI" w:hAnsi="Segoe UI" w:cs="Segoe UI"/>
+          <w:lang w:val="en-US"/>
+        </w:rPr>
+      </w:pPr>
+    </w:p>
+    <w:p>
+      <w:pPr>
+        <w:numPr>
+          <w:ilvl w:val="0"/>
+          <w:numId w:val="0"/>
+        </w:numPr>
+        <w:spacing w:line="360" w:lineRule="auto"/>
+        <w:jc w:val="left"/>
+        <w:rPr>
+          <w:rFonts w:hint="default" w:ascii="Segoe UI" w:hAnsi="Segoe UI" w:cs="Segoe UI"/>
+          <w:lang w:val="en-US"/>
+        </w:rPr>
+      </w:pPr>
+    </w:p>
+    <w:p>
+      <w:pPr>
+        <w:numPr>
+          <w:ilvl w:val="0"/>
+          <w:numId w:val="0"/>
+        </w:numPr>
+        <w:spacing w:line="360" w:lineRule="auto"/>
+        <w:jc w:val="left"/>
+        <w:rPr>
+          <w:rFonts w:hint="default" w:ascii="Segoe UI" w:hAnsi="Segoe UI" w:cs="Segoe UI"/>
+          <w:lang w:val="en-US"/>
+        </w:rPr>
+      </w:pPr>
+    </w:p>
+    <w:p>
+      <w:pPr>
+        <w:numPr>
+          <w:ilvl w:val="0"/>
+          <w:numId w:val="0"/>
+        </w:numPr>
+        <w:spacing w:line="360" w:lineRule="auto"/>
+        <w:jc w:val="left"/>
+        <w:rPr>
+          <w:rFonts w:hint="default" w:ascii="Segoe UI" w:hAnsi="Segoe UI" w:cs="Segoe UI"/>
+          <w:lang w:val="en-US"/>
+        </w:rPr>
+      </w:pPr>
+    </w:p>
+    <w:p>
+      <w:pPr>
+        <w:numPr>
+          <w:ilvl w:val="0"/>
+          <w:numId w:val="0"/>
+        </w:numPr>
+        <w:spacing w:line="360" w:lineRule="auto"/>
+        <w:jc w:val="left"/>
+        <w:rPr>
+          <w:rFonts w:hint="default" w:ascii="Segoe UI" w:hAnsi="Segoe UI" w:cs="Segoe UI"/>
+          <w:lang w:val="en-US"/>
+        </w:rPr>
+      </w:pPr>
+    </w:p>
+    <w:p>
+      <w:pPr>
+        <w:numPr>
+          <w:ilvl w:val="0"/>
+          <w:numId w:val="0"/>
+        </w:numPr>
+        <w:spacing w:line="360" w:lineRule="auto"/>
+        <w:jc w:val="left"/>
+        <w:rPr>
+          <w:rFonts w:hint="default" w:ascii="Segoe UI" w:hAnsi="Segoe UI" w:cs="Segoe UI"/>
+          <w:lang w:val="en-US"/>
+        </w:rPr>
+      </w:pPr>
+    </w:p>
+    <w:p>
+      <w:pPr>
+        <w:numPr>
+          <w:ilvl w:val="0"/>
+          <w:numId w:val="0"/>
+        </w:numPr>
+        <w:spacing w:line="360" w:lineRule="auto"/>
+        <w:jc w:val="left"/>
+        <w:rPr>
+          <w:rFonts w:hint="default" w:ascii="Segoe UI" w:hAnsi="Segoe UI" w:cs="Segoe UI"/>
+          <w:lang w:val="en-US"/>
+        </w:rPr>
+      </w:pPr>
+    </w:p>
+    <w:p>
+      <w:pPr>
+        <w:numPr>
+          <w:ilvl w:val="0"/>
+          <w:numId w:val="0"/>
+        </w:numPr>
+        <w:spacing w:line="360" w:lineRule="auto"/>
+        <w:jc w:val="left"/>
+        <w:rPr>
+          <w:rFonts w:hint="default" w:ascii="Segoe UI" w:hAnsi="Segoe UI" w:cs="Segoe UI"/>
+          <w:lang w:val="en-US"/>
+        </w:rPr>
+      </w:pPr>
+    </w:p>
+    <w:p>
+      <w:pPr>
+        <w:numPr>
+          <w:ilvl w:val="0"/>
+          <w:numId w:val="0"/>
+        </w:numPr>
+        <w:spacing w:line="360" w:lineRule="auto"/>
+        <w:jc w:val="left"/>
+        <w:rPr>
+          <w:rFonts w:hint="default" w:ascii="Segoe UI" w:hAnsi="Segoe UI" w:cs="Segoe UI"/>
+          <w:lang w:val="en-US"/>
+        </w:rPr>
+      </w:pPr>
+    </w:p>
+    <w:p>
+      <w:pPr>
+        <w:numPr>
+          <w:ilvl w:val="0"/>
+          <w:numId w:val="0"/>
+        </w:numPr>
+        <w:spacing w:line="360" w:lineRule="auto"/>
+        <w:jc w:val="left"/>
+        <w:rPr>
+          <w:rFonts w:hint="default" w:ascii="Segoe UI" w:hAnsi="Segoe UI" w:cs="Segoe UI"/>
+          <w:lang w:val="en-US"/>
+        </w:rPr>
+      </w:pPr>
+    </w:p>
+    <w:p>
+      <w:pPr>
+        <w:numPr>
+          <w:ilvl w:val="0"/>
+          <w:numId w:val="0"/>
+        </w:numPr>
+        <w:spacing w:line="360" w:lineRule="auto"/>
+        <w:jc w:val="left"/>
+        <w:rPr>
+          <w:rFonts w:hint="default" w:ascii="Segoe UI" w:hAnsi="Segoe UI" w:cs="Segoe UI"/>
+          <w:lang w:val="en-US"/>
+        </w:rPr>
+      </w:pPr>
+    </w:p>
+    <w:p>
+      <w:pPr>
+        <w:numPr>
+          <w:ilvl w:val="0"/>
+          <w:numId w:val="0"/>
+        </w:numPr>
+        <w:spacing w:line="360" w:lineRule="auto"/>
+        <w:jc w:val="left"/>
+        <w:rPr>
+          <w:rFonts w:hint="default" w:ascii="Segoe UI" w:hAnsi="Segoe UI" w:cs="Segoe UI"/>
+          <w:lang w:val="en-US"/>
+        </w:rPr>
+      </w:pPr>
+    </w:p>
+    <w:p>
+      <w:pPr>
+        <w:numPr>
+          <w:ilvl w:val="0"/>
+          <w:numId w:val="0"/>
+        </w:numPr>
+        <w:spacing w:line="360" w:lineRule="auto"/>
+        <w:jc w:val="both"/>
+        <w:rPr>
+          <w:rFonts w:hint="default" w:ascii="Segoe UI" w:hAnsi="Segoe UI" w:cs="Segoe UI"/>
+          <w:b/>
+          <w:bCs/>
+          <w:sz w:val="24"/>
+          <w:szCs w:val="24"/>
+          <w:lang w:val="en-US"/>
+        </w:rPr>
+      </w:pPr>
+      <w:r>
+        <w:rPr>
+          <w:rFonts w:hint="default" w:ascii="Segoe UI" w:hAnsi="Segoe UI" w:cs="Segoe UI"/>
+          <w:b/>
+          <w:bCs/>
+          <w:sz w:val="24"/>
+          <w:szCs w:val="24"/>
+          <w:lang w:val="en-US"/>
+        </w:rPr>
+        <w:t>Part 4.2 Routing advanced</w:t>
+      </w:r>
+    </w:p>
+    <w:p>
+      <w:pPr>
+        <w:numPr>
+          <w:ilvl w:val="0"/>
+          <w:numId w:val="0"/>
+        </w:numPr>
+        <w:spacing w:line="360" w:lineRule="auto"/>
+        <w:jc w:val="both"/>
+        <w:rPr>
+          <w:rFonts w:hint="default" w:ascii="Segoe UI" w:hAnsi="Segoe UI" w:cs="Segoe UI"/>
+          <w:b w:val="0"/>
+          <w:bCs w:val="0"/>
+          <w:sz w:val="24"/>
+          <w:szCs w:val="24"/>
+          <w:lang w:val="en-US"/>
+        </w:rPr>
+      </w:pPr>
+      <w:r>
+        <w:rPr>
+          <w:rFonts w:hint="default" w:ascii="Segoe UI" w:hAnsi="Segoe UI" w:cs="Segoe UI"/>
+          <w:b w:val="0"/>
+          <w:bCs w:val="0"/>
+          <w:sz w:val="24"/>
+          <w:szCs w:val="24"/>
+          <w:lang w:val="en-US"/>
+        </w:rPr>
+        <w:t>Here we will learn about</w:t>
+      </w:r>
+    </w:p>
+    <w:p>
+      <w:pPr>
+        <w:numPr>
+          <w:ilvl w:val="0"/>
+          <w:numId w:val="1"/>
+        </w:numPr>
+        <w:spacing w:line="360" w:lineRule="auto"/>
+        <w:jc w:val="both"/>
+        <w:rPr>
+          <w:rFonts w:hint="default" w:ascii="Segoe UI" w:hAnsi="Segoe UI" w:cs="Segoe UI"/>
+          <w:b w:val="0"/>
+          <w:bCs w:val="0"/>
+          <w:sz w:val="24"/>
+          <w:szCs w:val="24"/>
+          <w:lang w:val="en-US"/>
+        </w:rPr>
+      </w:pPr>
+      <w:r>
+        <w:rPr>
+          <w:rFonts w:hint="default" w:ascii="Segoe UI" w:hAnsi="Segoe UI" w:cs="Segoe UI"/>
+          <w:b w:val="0"/>
+          <w:bCs w:val="0"/>
+          <w:sz w:val="24"/>
+          <w:szCs w:val="24"/>
+          <w:lang w:val="en-US"/>
+        </w:rPr>
+        <w:t>Replacing href attribute to routerLink</w:t>
+      </w:r>
+    </w:p>
+    <w:p>
+      <w:pPr>
+        <w:numPr>
+          <w:ilvl w:val="0"/>
+          <w:numId w:val="1"/>
+        </w:numPr>
+        <w:spacing w:line="360" w:lineRule="auto"/>
+        <w:jc w:val="both"/>
+        <w:rPr>
+          <w:rFonts w:hint="default" w:ascii="Segoe UI" w:hAnsi="Segoe UI" w:cs="Segoe UI"/>
+          <w:b w:val="0"/>
+          <w:bCs w:val="0"/>
+          <w:sz w:val="24"/>
+          <w:szCs w:val="24"/>
+          <w:lang w:val="en-US"/>
+        </w:rPr>
+      </w:pPr>
+      <w:r>
+        <w:rPr>
+          <w:rFonts w:hint="default" w:ascii="Segoe UI" w:hAnsi="Segoe UI" w:cs="Segoe UI"/>
+          <w:b w:val="0"/>
+          <w:bCs w:val="0"/>
+          <w:sz w:val="24"/>
+          <w:szCs w:val="24"/>
+          <w:lang w:val="en-US"/>
+        </w:rPr>
+        <w:t>routerLinkActive and routerLinkActiveOptions</w:t>
+      </w:r>
+    </w:p>
+    <w:p>
+      <w:pPr>
+        <w:numPr>
+          <w:ilvl w:val="0"/>
+          <w:numId w:val="1"/>
+        </w:numPr>
+        <w:spacing w:line="360" w:lineRule="auto"/>
+        <w:jc w:val="both"/>
+        <w:rPr>
+          <w:rFonts w:hint="default" w:ascii="Segoe UI" w:hAnsi="Segoe UI" w:cs="Segoe UI"/>
+          <w:b w:val="0"/>
+          <w:bCs w:val="0"/>
+          <w:sz w:val="24"/>
+          <w:szCs w:val="24"/>
+          <w:lang w:val="en-US"/>
+        </w:rPr>
+      </w:pPr>
+      <w:r>
+        <w:rPr>
+          <w:rFonts w:hint="default" w:ascii="Segoe UI" w:hAnsi="Segoe UI" w:cs="Segoe UI"/>
+          <w:b w:val="0"/>
+          <w:bCs w:val="0"/>
+          <w:sz w:val="24"/>
+          <w:szCs w:val="24"/>
+          <w:lang w:val="en-US"/>
+        </w:rPr>
+        <w:t>Routing with parameter path (</w:t>
+      </w:r>
+      <w:r>
+        <w:rPr>
+          <w:rFonts w:hint="default" w:ascii="Segoe UI" w:hAnsi="Segoe UI" w:cs="Segoe UI"/>
+          <w:b w:val="0"/>
+          <w:bCs w:val="0"/>
+          <w:sz w:val="24"/>
+          <w:szCs w:val="24"/>
+          <w:lang w:val="en-US"/>
+        </w:rPr>
+        <w:t>http://localhost:4200/detail-property/1)</w:t>
+      </w:r>
+    </w:p>
+    <w:p>
+      <w:pPr>
+        <w:numPr>
+          <w:ilvl w:val="0"/>
+          <w:numId w:val="1"/>
+        </w:numPr>
+        <w:spacing w:line="360" w:lineRule="auto"/>
+        <w:jc w:val="both"/>
+        <w:rPr>
+          <w:rFonts w:hint="default" w:ascii="Segoe UI" w:hAnsi="Segoe UI" w:cs="Segoe UI"/>
+          <w:b w:val="0"/>
+          <w:bCs w:val="0"/>
+          <w:sz w:val="24"/>
+          <w:szCs w:val="24"/>
+          <w:lang w:val="en-US"/>
+        </w:rPr>
+      </w:pPr>
+      <w:r>
+        <w:rPr>
+          <w:rFonts w:hint="default" w:ascii="Segoe UI" w:hAnsi="Segoe UI" w:cs="Segoe UI"/>
+          <w:b w:val="0"/>
+          <w:bCs w:val="0"/>
+          <w:sz w:val="24"/>
+          <w:szCs w:val="24"/>
+          <w:lang w:val="en-US"/>
+        </w:rPr>
+        <w:t>Routing redirection</w:t>
+      </w:r>
+    </w:p>
+    <w:p>
+      <w:pPr>
+        <w:numPr>
+          <w:numId w:val="0"/>
+        </w:numPr>
+        <w:spacing w:line="360" w:lineRule="auto"/>
+        <w:jc w:val="both"/>
+        <w:rPr>
+          <w:rFonts w:hint="default" w:ascii="Segoe UI" w:hAnsi="Segoe UI" w:cs="Segoe UI"/>
+          <w:b w:val="0"/>
+          <w:bCs w:val="0"/>
+          <w:sz w:val="24"/>
+          <w:szCs w:val="24"/>
+          <w:lang w:val="en-US"/>
+        </w:rPr>
+      </w:pPr>
+    </w:p>
+    <w:p>
+      <w:pPr>
+        <w:numPr>
+          <w:ilvl w:val="0"/>
+          <w:numId w:val="0"/>
+        </w:numPr>
+        <w:spacing w:line="360" w:lineRule="auto"/>
+        <w:jc w:val="left"/>
+        <w:rPr>
+          <w:rFonts w:hint="default" w:ascii="Segoe UI" w:hAnsi="Segoe UI" w:cs="Segoe UI"/>
+          <w:lang w:val="en-US"/>
+        </w:rPr>
+      </w:pPr>
+      <w:r>
+        <w:rPr>
+          <w:rFonts w:hint="default" w:ascii="Segoe UI" w:hAnsi="Segoe UI" w:cs="Segoe UI"/>
+          <w:lang w:val="en-US"/>
+        </w:rPr>
+        <w:t>The problem will be faced when using href attribute instead of routerLink is the application will reload the pages</w:t>
+      </w:r>
+    </w:p>
+    <w:p>
+      <w:pPr>
+        <w:numPr>
+          <w:ilvl w:val="0"/>
+          <w:numId w:val="0"/>
+        </w:numPr>
+        <w:spacing w:line="360" w:lineRule="auto"/>
+        <w:jc w:val="left"/>
+        <w:rPr>
+          <w:rFonts w:hint="default" w:ascii="Segoe UI" w:hAnsi="Segoe UI" w:cs="Segoe UI"/>
+        </w:rPr>
+      </w:pPr>
+      <w:r>
+        <w:rPr>
+          <w:rFonts w:hint="default" w:ascii="Segoe UI" w:hAnsi="Segoe UI" w:cs="Segoe UI"/>
+        </w:rPr>
+        <w:drawing>
+          <wp:inline distT="0" distB="0" distL="114300" distR="114300">
+            <wp:extent cx="5270500" cy="1306830"/>
+            <wp:effectExtent l="0" t="0" r="0" b="1270"/>
+            <wp:docPr id="2" name="Picture 2"/>
+            <wp:cNvGraphicFramePr>
+              <a:graphicFrameLocks xmlns:a="http://schemas.openxmlformats.org/drawingml/2006/main" noChangeAspect="1"/>
+            </wp:cNvGraphicFramePr>
+            <a:graphic xmlns:a="http://schemas.openxmlformats.org/drawingml/2006/main">
+              <a:graphicData uri="http://schemas.openxmlformats.org/drawingml/2006/picture">
+                <pic:pic xmlns:pic="http://schemas.openxmlformats.org/drawingml/2006/picture">
+                  <pic:nvPicPr>
+                    <pic:cNvPr id="2" name="Picture 2"/>
+                    <pic:cNvPicPr>
+                      <a:picLocks noChangeAspect="1"/>
+                    </pic:cNvPicPr>
+                  </pic:nvPicPr>
+                  <pic:blipFill>
+                    <a:blip r:embed="rId11"/>
+                    <a:stretch>
+                      <a:fillRect/>
+                    </a:stretch>
+                  </pic:blipFill>
+                  <pic:spPr>
+                    <a:xfrm>
+                      <a:off x="0" y="0"/>
+                      <a:ext cx="5270500" cy="1306830"/>
+                    </a:xfrm>
+                    <a:prstGeom prst="rect">
+                      <a:avLst/>
+                    </a:prstGeom>
+                    <a:noFill/>
+                    <a:ln>
+                      <a:noFill/>
+                    </a:ln>
+                  </pic:spPr>
+                </pic:pic>
+              </a:graphicData>
+            </a:graphic>
+          </wp:inline>
+        </w:drawing>
+      </w:r>
+    </w:p>
+    <w:p>
+      <w:pPr>
+        <w:numPr>
+          <w:ilvl w:val="0"/>
+          <w:numId w:val="0"/>
+        </w:numPr>
+        <w:spacing w:line="360" w:lineRule="auto"/>
+        <w:jc w:val="left"/>
+        <w:rPr>
+          <w:rFonts w:hint="default" w:ascii="Segoe UI" w:hAnsi="Segoe UI" w:cs="Segoe UI"/>
+        </w:rPr>
+      </w:pPr>
+    </w:p>
+    <w:p>
+      <w:pPr>
+        <w:numPr>
+          <w:ilvl w:val="0"/>
+          <w:numId w:val="0"/>
+        </w:numPr>
+        <w:spacing w:line="360" w:lineRule="auto"/>
+        <w:jc w:val="left"/>
+        <w:rPr>
+          <w:rFonts w:hint="default" w:ascii="Segoe UI" w:hAnsi="Segoe UI" w:cs="Segoe UI"/>
+          <w:b/>
+          <w:bCs/>
+          <w:lang w:val="en-US"/>
+        </w:rPr>
+      </w:pPr>
+      <w:r>
+        <w:rPr>
+          <w:rFonts w:hint="default" w:ascii="Segoe UI" w:hAnsi="Segoe UI" w:cs="Segoe UI"/>
+          <w:b/>
+          <w:bCs/>
+          <w:lang w:val="en-US"/>
+        </w:rPr>
+        <w:t>routerLinkActive</w:t>
+      </w:r>
+    </w:p>
+    <w:p>
+      <w:pPr>
+        <w:numPr>
+          <w:ilvl w:val="0"/>
+          <w:numId w:val="0"/>
+        </w:numPr>
+        <w:spacing w:line="360" w:lineRule="auto"/>
+        <w:jc w:val="left"/>
+        <w:rPr>
+          <w:rFonts w:hint="default" w:ascii="Segoe UI" w:hAnsi="Segoe UI" w:cs="Segoe UI"/>
+          <w:lang w:val="en-US"/>
+        </w:rPr>
+      </w:pPr>
+      <w:r>
+        <w:rPr>
+          <w:rFonts w:hint="default" w:ascii="Segoe UI" w:hAnsi="Segoe UI" w:cs="Segoe UI"/>
+          <w:lang w:val="en-US"/>
+        </w:rPr>
+        <w:t>Track weather link route is active or not. If the link is active then css class will be applied. “active” is css class, therefore you able to change with any class you want.</w:t>
+      </w:r>
+    </w:p>
+    <w:p>
+      <w:pPr>
+        <w:numPr>
+          <w:ilvl w:val="0"/>
+          <w:numId w:val="0"/>
+        </w:numPr>
+        <w:spacing w:line="360" w:lineRule="auto"/>
+        <w:jc w:val="left"/>
+        <w:rPr>
+          <w:rFonts w:hint="default" w:ascii="Segoe UI" w:hAnsi="Segoe UI" w:cs="Segoe UI"/>
+          <w:lang w:val="en-US"/>
+        </w:rPr>
+      </w:pPr>
+    </w:p>
+    <w:p>
+      <w:pPr>
+        <w:numPr>
+          <w:ilvl w:val="0"/>
+          <w:numId w:val="0"/>
+        </w:numPr>
+        <w:spacing w:line="360" w:lineRule="auto"/>
+        <w:jc w:val="left"/>
+        <w:rPr>
+          <w:rFonts w:hint="default" w:ascii="Segoe UI" w:hAnsi="Segoe UI" w:cs="Segoe UI"/>
+          <w:b/>
+          <w:bCs/>
+          <w:lang w:val="en-US"/>
+        </w:rPr>
+      </w:pPr>
+      <w:r>
+        <w:rPr>
+          <w:rFonts w:hint="default" w:ascii="Segoe UI" w:hAnsi="Segoe UI" w:cs="Segoe UI"/>
+          <w:b/>
+          <w:bCs/>
+          <w:lang w:val="en-US"/>
+        </w:rPr>
+        <w:t>routerLinkActiveOptions {exact:true}</w:t>
+      </w:r>
+    </w:p>
+    <w:p>
+      <w:pPr>
+        <w:numPr>
+          <w:ilvl w:val="0"/>
+          <w:numId w:val="0"/>
+        </w:numPr>
+        <w:spacing w:line="360" w:lineRule="auto"/>
+        <w:jc w:val="left"/>
+        <w:rPr>
+          <w:rFonts w:hint="default" w:ascii="Segoe UI" w:hAnsi="Segoe UI" w:cs="Segoe UI"/>
+          <w:lang w:val="en-US"/>
+        </w:rPr>
+      </w:pPr>
+      <w:r>
+        <w:rPr>
+          <w:rFonts w:hint="default" w:ascii="Segoe UI" w:hAnsi="Segoe UI" w:cs="Segoe UI"/>
+          <w:lang w:val="en-US"/>
+        </w:rPr>
+        <w:t>It will ensure that the link is active exactly</w:t>
+      </w:r>
+    </w:p>
+    <w:p>
+      <w:pPr>
+        <w:numPr>
+          <w:ilvl w:val="0"/>
+          <w:numId w:val="0"/>
+        </w:numPr>
+        <w:spacing w:line="360" w:lineRule="auto"/>
+        <w:jc w:val="left"/>
+        <w:rPr>
+          <w:rFonts w:hint="default" w:ascii="Segoe UI" w:hAnsi="Segoe UI" w:cs="Segoe UI"/>
+          <w:lang w:val="en-US"/>
+        </w:rPr>
+      </w:pPr>
+      <w:r>
+        <w:rPr>
+          <w:rFonts w:hint="default" w:ascii="Segoe UI" w:hAnsi="Segoe UI" w:cs="Segoe UI"/>
+          <w:lang w:val="en-US"/>
+        </w:rPr>
+        <w:t>It will be useful when we have a component and loaded into several route. For example “dashboard component”. The first route is “/” and the other “/dashboard”. If user click “/dashboard” then the link that use “/” route will be considered as active as well. So to prevent the case, we use the attribute</w:t>
+      </w:r>
+    </w:p>
+    <w:p>
+      <w:pPr>
+        <w:numPr>
+          <w:ilvl w:val="0"/>
+          <w:numId w:val="0"/>
+        </w:numPr>
+        <w:spacing w:line="360" w:lineRule="auto"/>
+        <w:jc w:val="left"/>
+        <w:rPr>
+          <w:rFonts w:hint="default" w:ascii="Segoe UI" w:hAnsi="Segoe UI" w:cs="Segoe UI"/>
+          <w:lang w:val="en-US"/>
+        </w:rPr>
+      </w:pPr>
+    </w:p>
+    <w:p>
+      <w:pPr>
+        <w:numPr>
+          <w:ilvl w:val="0"/>
+          <w:numId w:val="0"/>
+        </w:numPr>
+        <w:spacing w:line="360" w:lineRule="auto"/>
+        <w:jc w:val="left"/>
+        <w:rPr>
+          <w:rFonts w:hint="default" w:ascii="Segoe UI" w:hAnsi="Segoe UI" w:cs="Segoe UI"/>
+          <w:b/>
+          <w:bCs/>
+          <w:lang w:val="en-US"/>
+        </w:rPr>
+      </w:pPr>
+      <w:r>
+        <w:rPr>
+          <w:rFonts w:hint="default" w:ascii="Segoe UI" w:hAnsi="Segoe UI" w:cs="Segoe UI"/>
+          <w:b/>
+          <w:bCs/>
+          <w:lang w:val="en-US"/>
+        </w:rPr>
+        <w:t>Routing with parameter</w:t>
+      </w:r>
+    </w:p>
+    <w:p>
+      <w:pPr>
+        <w:numPr>
+          <w:ilvl w:val="0"/>
+          <w:numId w:val="0"/>
+        </w:numPr>
+        <w:spacing w:line="360" w:lineRule="auto"/>
+        <w:jc w:val="left"/>
+        <w:rPr>
+          <w:rFonts w:hint="default" w:ascii="Segoe UI" w:hAnsi="Segoe UI" w:cs="Segoe UI"/>
+        </w:rPr>
+      </w:pPr>
+      <w:r>
+        <w:rPr>
+          <w:rFonts w:hint="default" w:ascii="Segoe UI" w:hAnsi="Segoe UI" w:cs="Segoe UI"/>
+        </w:rPr>
+        <w:drawing>
+          <wp:inline distT="0" distB="0" distL="114300" distR="114300">
+            <wp:extent cx="2584450" cy="1041400"/>
+            <wp:effectExtent l="0" t="0" r="6350" b="0"/>
+            <wp:docPr id="3" name="Picture 3"/>
+            <wp:cNvGraphicFramePr>
+              <a:graphicFrameLocks xmlns:a="http://schemas.openxmlformats.org/drawingml/2006/main" noChangeAspect="1"/>
+            </wp:cNvGraphicFramePr>
+            <a:graphic xmlns:a="http://schemas.openxmlformats.org/drawingml/2006/main">
+              <a:graphicData uri="http://schemas.openxmlformats.org/drawingml/2006/picture">
+                <pic:pic xmlns:pic="http://schemas.openxmlformats.org/drawingml/2006/picture">
+                  <pic:nvPicPr>
+                    <pic:cNvPr id="3" name="Picture 3"/>
+                    <pic:cNvPicPr>
+                      <a:picLocks noChangeAspect="1"/>
+                    </pic:cNvPicPr>
+                  </pic:nvPicPr>
+                  <pic:blipFill>
+                    <a:blip r:embed="rId12"/>
+                    <a:stretch>
+                      <a:fillRect/>
+                    </a:stretch>
+                  </pic:blipFill>
+                  <pic:spPr>
+                    <a:xfrm>
+                      <a:off x="0" y="0"/>
+                      <a:ext cx="2584450" cy="1041400"/>
+                    </a:xfrm>
+                    <a:prstGeom prst="rect">
+                      <a:avLst/>
+                    </a:prstGeom>
+                    <a:noFill/>
+                    <a:ln>
+                      <a:noFill/>
+                    </a:ln>
+                  </pic:spPr>
+                </pic:pic>
+              </a:graphicData>
+            </a:graphic>
+          </wp:inline>
+        </w:drawing>
+      </w:r>
+    </w:p>
+    <w:p>
+      <w:pPr>
+        <w:numPr>
+          <w:ilvl w:val="0"/>
+          <w:numId w:val="0"/>
+        </w:numPr>
+        <w:spacing w:line="360" w:lineRule="auto"/>
+        <w:jc w:val="left"/>
+        <w:rPr>
+          <w:rFonts w:hint="default" w:ascii="Segoe UI" w:hAnsi="Segoe UI" w:cs="Segoe UI"/>
+          <w:lang w:val="en-US"/>
+        </w:rPr>
+      </w:pPr>
+      <w:r>
+        <w:rPr>
+          <w:rFonts w:hint="default" w:ascii="Segoe UI" w:hAnsi="Segoe UI" w:cs="Segoe UI"/>
+          <w:lang w:val="en-US"/>
+        </w:rPr>
+        <w:t>Create component property-detail</w:t>
+      </w:r>
+    </w:p>
+    <w:p>
+      <w:pPr>
+        <w:numPr>
+          <w:ilvl w:val="0"/>
+          <w:numId w:val="0"/>
+        </w:numPr>
+        <w:spacing w:line="360" w:lineRule="auto"/>
+        <w:jc w:val="left"/>
+        <w:rPr>
+          <w:rFonts w:hint="default" w:ascii="Segoe UI" w:hAnsi="Segoe UI" w:cs="Segoe UI"/>
+          <w:lang w:val="en-US"/>
+        </w:rPr>
+      </w:pPr>
+    </w:p>
+    <w:p>
+      <w:pPr>
+        <w:numPr>
+          <w:ilvl w:val="0"/>
+          <w:numId w:val="0"/>
+        </w:numPr>
+        <w:spacing w:line="360" w:lineRule="auto"/>
+        <w:jc w:val="left"/>
+        <w:rPr>
+          <w:rFonts w:hint="default" w:ascii="Segoe UI" w:hAnsi="Segoe UI" w:cs="Segoe UI"/>
+        </w:rPr>
+      </w:pPr>
+      <w:r>
+        <w:rPr>
+          <w:rFonts w:hint="default" w:ascii="Segoe UI" w:hAnsi="Segoe UI" w:cs="Segoe UI"/>
+        </w:rPr>
+        <w:drawing>
+          <wp:inline distT="0" distB="0" distL="114300" distR="114300">
+            <wp:extent cx="5271770" cy="172720"/>
+            <wp:effectExtent l="0" t="0" r="11430" b="5080"/>
+            <wp:docPr id="4" name="Picture 4"/>
+            <wp:cNvGraphicFramePr>
+              <a:graphicFrameLocks xmlns:a="http://schemas.openxmlformats.org/drawingml/2006/main" noChangeAspect="1"/>
+            </wp:cNvGraphicFramePr>
+            <a:graphic xmlns:a="http://schemas.openxmlformats.org/drawingml/2006/main">
+              <a:graphicData uri="http://schemas.openxmlformats.org/drawingml/2006/picture">
+                <pic:pic xmlns:pic="http://schemas.openxmlformats.org/drawingml/2006/picture">
+                  <pic:nvPicPr>
+                    <pic:cNvPr id="4" name="Picture 4"/>
+                    <pic:cNvPicPr>
+                      <a:picLocks noChangeAspect="1"/>
+                    </pic:cNvPicPr>
+                  </pic:nvPicPr>
+                  <pic:blipFill>
+                    <a:blip r:embed="rId13"/>
+                    <a:stretch>
+                      <a:fillRect/>
+                    </a:stretch>
+                  </pic:blipFill>
+                  <pic:spPr>
+                    <a:xfrm>
+                      <a:off x="0" y="0"/>
+                      <a:ext cx="5271770" cy="172720"/>
+                    </a:xfrm>
+                    <a:prstGeom prst="rect">
+                      <a:avLst/>
+                    </a:prstGeom>
+                    <a:noFill/>
+                    <a:ln>
+                      <a:noFill/>
+                    </a:ln>
+                  </pic:spPr>
+                </pic:pic>
+              </a:graphicData>
+            </a:graphic>
+          </wp:inline>
+        </w:drawing>
+      </w:r>
+    </w:p>
+    <w:p>
+      <w:pPr>
+        <w:numPr>
+          <w:ilvl w:val="0"/>
+          <w:numId w:val="0"/>
+        </w:numPr>
+        <w:spacing w:line="360" w:lineRule="auto"/>
+        <w:jc w:val="left"/>
+        <w:rPr>
+          <w:rFonts w:hint="default" w:ascii="Segoe UI" w:hAnsi="Segoe UI" w:cs="Segoe UI"/>
+        </w:rPr>
+      </w:pPr>
+      <w:r>
+        <w:rPr>
+          <w:rFonts w:hint="default" w:ascii="Segoe UI" w:hAnsi="Segoe UI" w:cs="Segoe UI"/>
+        </w:rPr>
+        <w:drawing>
+          <wp:inline distT="0" distB="0" distL="114300" distR="114300">
+            <wp:extent cx="5181600" cy="971550"/>
+            <wp:effectExtent l="0" t="0" r="0" b="6350"/>
+            <wp:docPr id="12" name="Picture 5"/>
+            <wp:cNvGraphicFramePr>
+              <a:graphicFrameLocks xmlns:a="http://schemas.openxmlformats.org/drawingml/2006/main" noChangeAspect="1"/>
+            </wp:cNvGraphicFramePr>
+            <a:graphic xmlns:a="http://schemas.openxmlformats.org/drawingml/2006/main">
+              <a:graphicData uri="http://schemas.openxmlformats.org/drawingml/2006/picture">
+                <pic:pic xmlns:pic="http://schemas.openxmlformats.org/drawingml/2006/picture">
+                  <pic:nvPicPr>
+                    <pic:cNvPr id="12" name="Picture 5"/>
+                    <pic:cNvPicPr>
+                      <a:picLocks noChangeAspect="1"/>
+                    </pic:cNvPicPr>
+                  </pic:nvPicPr>
+                  <pic:blipFill>
+                    <a:blip r:embed="rId14"/>
+                    <a:stretch>
+                      <a:fillRect/>
+                    </a:stretch>
+                  </pic:blipFill>
+                  <pic:spPr>
+                    <a:xfrm>
+                      <a:off x="0" y="0"/>
+                      <a:ext cx="5181600" cy="971550"/>
+                    </a:xfrm>
+                    <a:prstGeom prst="rect">
+                      <a:avLst/>
+                    </a:prstGeom>
+                    <a:noFill/>
+                    <a:ln>
+                      <a:noFill/>
+                    </a:ln>
+                  </pic:spPr>
+                </pic:pic>
+              </a:graphicData>
+            </a:graphic>
+          </wp:inline>
+        </w:drawing>
+      </w:r>
+    </w:p>
+    <w:p>
+      <w:pPr>
+        <w:numPr>
+          <w:ilvl w:val="0"/>
+          <w:numId w:val="0"/>
+        </w:numPr>
+        <w:spacing w:line="360" w:lineRule="auto"/>
+        <w:jc w:val="left"/>
+        <w:rPr>
+          <w:rFonts w:hint="default" w:ascii="Segoe UI" w:hAnsi="Segoe UI" w:cs="Segoe UI"/>
+        </w:rPr>
+      </w:pPr>
+      <w:r>
+        <w:rPr>
+          <w:rFonts w:hint="default" w:ascii="Segoe UI" w:hAnsi="Segoe UI" w:cs="Segoe UI"/>
+        </w:rPr>
+        <w:drawing>
+          <wp:inline distT="0" distB="0" distL="114300" distR="114300">
+            <wp:extent cx="2165350" cy="1441450"/>
+            <wp:effectExtent l="0" t="0" r="6350" b="6350"/>
+            <wp:docPr id="13" name="Picture 6"/>
+            <wp:cNvGraphicFramePr>
+              <a:graphicFrameLocks xmlns:a="http://schemas.openxmlformats.org/drawingml/2006/main" noChangeAspect="1"/>
+            </wp:cNvGraphicFramePr>
+            <a:graphic xmlns:a="http://schemas.openxmlformats.org/drawingml/2006/main">
+              <a:graphicData uri="http://schemas.openxmlformats.org/drawingml/2006/picture">
+                <pic:pic xmlns:pic="http://schemas.openxmlformats.org/drawingml/2006/picture">
+                  <pic:nvPicPr>
+                    <pic:cNvPr id="13" name="Picture 6"/>
+                    <pic:cNvPicPr>
+                      <a:picLocks noChangeAspect="1"/>
+                    </pic:cNvPicPr>
+                  </pic:nvPicPr>
+                  <pic:blipFill>
+                    <a:blip r:embed="rId15"/>
+                    <a:stretch>
+                      <a:fillRect/>
+                    </a:stretch>
+                  </pic:blipFill>
+                  <pic:spPr>
+                    <a:xfrm>
+                      <a:off x="0" y="0"/>
+                      <a:ext cx="2165350" cy="1441450"/>
+                    </a:xfrm>
+                    <a:prstGeom prst="rect">
+                      <a:avLst/>
+                    </a:prstGeom>
+                    <a:noFill/>
+                    <a:ln>
+                      <a:noFill/>
+                    </a:ln>
+                  </pic:spPr>
+                </pic:pic>
+              </a:graphicData>
+            </a:graphic>
+          </wp:inline>
+        </w:drawing>
+      </w:r>
+    </w:p>
+    <w:p>
+      <w:pPr>
+        <w:numPr>
+          <w:ilvl w:val="0"/>
+          <w:numId w:val="0"/>
+        </w:numPr>
+        <w:spacing w:line="360" w:lineRule="auto"/>
+        <w:jc w:val="left"/>
+        <w:rPr>
+          <w:rFonts w:hint="default" w:ascii="Segoe UI" w:hAnsi="Segoe UI" w:cs="Segoe UI"/>
+          <w:lang w:val="en-US"/>
+        </w:rPr>
+      </w:pPr>
+      <w:r>
+        <w:rPr>
+          <w:rFonts w:hint="default" w:ascii="Segoe UI" w:hAnsi="Segoe UI" w:cs="Segoe UI"/>
+          <w:lang w:val="en-US"/>
+        </w:rPr>
+        <w:t>Modify app.module.ts</w:t>
+      </w:r>
+    </w:p>
+    <w:p>
+      <w:pPr>
+        <w:numPr>
+          <w:ilvl w:val="0"/>
+          <w:numId w:val="0"/>
+        </w:numPr>
+        <w:spacing w:line="360" w:lineRule="auto"/>
+        <w:jc w:val="left"/>
+        <w:rPr>
+          <w:rFonts w:hint="default" w:ascii="Segoe UI" w:hAnsi="Segoe UI" w:cs="Segoe UI"/>
+          <w:lang w:val="en-US"/>
+        </w:rPr>
+      </w:pPr>
+    </w:p>
+    <w:p>
+      <w:pPr>
+        <w:numPr>
+          <w:ilvl w:val="0"/>
+          <w:numId w:val="0"/>
+        </w:numPr>
+        <w:spacing w:line="360" w:lineRule="auto"/>
+        <w:jc w:val="left"/>
+        <w:rPr>
+          <w:rFonts w:hint="default" w:ascii="Segoe UI" w:hAnsi="Segoe UI" w:cs="Segoe UI"/>
+          <w:lang w:val="en-US"/>
+        </w:rPr>
+      </w:pPr>
+      <w:r>
+        <w:rPr>
+          <w:rFonts w:hint="default" w:ascii="Segoe UI" w:hAnsi="Segoe UI" w:cs="Segoe UI"/>
+          <w:lang w:val="en-US"/>
+        </w:rPr>
+        <w:t>Open property-card.component.html</w:t>
+      </w:r>
+    </w:p>
+    <w:p>
+      <w:pPr>
+        <w:numPr>
+          <w:ilvl w:val="0"/>
+          <w:numId w:val="0"/>
+        </w:numPr>
+        <w:spacing w:line="360" w:lineRule="auto"/>
+        <w:jc w:val="left"/>
+        <w:rPr>
+          <w:rFonts w:hint="default" w:ascii="Segoe UI" w:hAnsi="Segoe UI" w:cs="Segoe UI"/>
+        </w:rPr>
+      </w:pPr>
+      <w:r>
+        <w:rPr>
+          <w:rFonts w:hint="default" w:ascii="Segoe UI" w:hAnsi="Segoe UI" w:cs="Segoe UI"/>
+        </w:rPr>
+        <w:drawing>
+          <wp:inline distT="0" distB="0" distL="114300" distR="114300">
+            <wp:extent cx="5272405" cy="451485"/>
+            <wp:effectExtent l="0" t="0" r="10795" b="5715"/>
+            <wp:docPr id="14" name="Picture 7"/>
+            <wp:cNvGraphicFramePr>
+              <a:graphicFrameLocks xmlns:a="http://schemas.openxmlformats.org/drawingml/2006/main" noChangeAspect="1"/>
+            </wp:cNvGraphicFramePr>
+            <a:graphic xmlns:a="http://schemas.openxmlformats.org/drawingml/2006/main">
+              <a:graphicData uri="http://schemas.openxmlformats.org/drawingml/2006/picture">
+                <pic:pic xmlns:pic="http://schemas.openxmlformats.org/drawingml/2006/picture">
+                  <pic:nvPicPr>
+                    <pic:cNvPr id="14" name="Picture 7"/>
+                    <pic:cNvPicPr>
+                      <a:picLocks noChangeAspect="1"/>
+                    </pic:cNvPicPr>
+                  </pic:nvPicPr>
+                  <pic:blipFill>
+                    <a:blip r:embed="rId16"/>
+                    <a:stretch>
+                      <a:fillRect/>
+                    </a:stretch>
+                  </pic:blipFill>
+                  <pic:spPr>
+                    <a:xfrm>
+                      <a:off x="0" y="0"/>
+                      <a:ext cx="5272405" cy="451485"/>
+                    </a:xfrm>
+                    <a:prstGeom prst="rect">
+                      <a:avLst/>
+                    </a:prstGeom>
+                    <a:noFill/>
+                    <a:ln>
+                      <a:noFill/>
+                    </a:ln>
+                  </pic:spPr>
+                </pic:pic>
+              </a:graphicData>
+            </a:graphic>
+          </wp:inline>
+        </w:drawing>
+      </w:r>
+    </w:p>
+    <w:p>
+      <w:pPr>
+        <w:numPr>
+          <w:ilvl w:val="0"/>
+          <w:numId w:val="0"/>
+        </w:numPr>
+        <w:spacing w:line="360" w:lineRule="auto"/>
+        <w:jc w:val="left"/>
+        <w:rPr>
+          <w:rFonts w:hint="default" w:ascii="Segoe UI" w:hAnsi="Segoe UI" w:cs="Segoe UI"/>
+        </w:rPr>
+      </w:pPr>
+    </w:p>
+    <w:p>
+      <w:pPr>
+        <w:numPr>
+          <w:ilvl w:val="0"/>
+          <w:numId w:val="0"/>
+        </w:numPr>
+        <w:spacing w:line="360" w:lineRule="auto"/>
+        <w:jc w:val="left"/>
+        <w:rPr>
+          <w:rFonts w:hint="default" w:ascii="Segoe UI" w:hAnsi="Segoe UI" w:cs="Segoe UI"/>
+          <w:lang w:val="en-US"/>
+        </w:rPr>
+      </w:pPr>
+      <w:r>
+        <w:rPr>
+          <w:rFonts w:hint="default" w:ascii="Segoe UI" w:hAnsi="Segoe UI" w:cs="Segoe UI"/>
+          <w:lang w:val="en-US"/>
+        </w:rPr>
+        <w:t>Open property-detail.component.ts</w:t>
+      </w:r>
+    </w:p>
+    <w:p>
+      <w:pPr>
+        <w:numPr>
+          <w:ilvl w:val="0"/>
+          <w:numId w:val="0"/>
+        </w:numPr>
+        <w:spacing w:line="360" w:lineRule="auto"/>
+        <w:jc w:val="left"/>
+        <w:rPr>
+          <w:rFonts w:hint="default" w:ascii="Segoe UI" w:hAnsi="Segoe UI" w:cs="Segoe UI"/>
+        </w:rPr>
+      </w:pPr>
+      <w:r>
+        <w:rPr>
+          <w:rFonts w:hint="default" w:ascii="Segoe UI" w:hAnsi="Segoe UI" w:cs="Segoe UI"/>
+        </w:rPr>
+        <w:drawing>
+          <wp:inline distT="0" distB="0" distL="114300" distR="114300">
+            <wp:extent cx="4476750" cy="1625600"/>
+            <wp:effectExtent l="0" t="0" r="6350" b="0"/>
+            <wp:docPr id="15" name="Picture 8"/>
+            <wp:cNvGraphicFramePr>
+              <a:graphicFrameLocks xmlns:a="http://schemas.openxmlformats.org/drawingml/2006/main" noChangeAspect="1"/>
+            </wp:cNvGraphicFramePr>
+            <a:graphic xmlns:a="http://schemas.openxmlformats.org/drawingml/2006/main">
+              <a:graphicData uri="http://schemas.openxmlformats.org/drawingml/2006/picture">
+                <pic:pic xmlns:pic="http://schemas.openxmlformats.org/drawingml/2006/picture">
+                  <pic:nvPicPr>
+                    <pic:cNvPr id="15" name="Picture 8"/>
+                    <pic:cNvPicPr>
+                      <a:picLocks noChangeAspect="1"/>
+                    </pic:cNvPicPr>
+                  </pic:nvPicPr>
+                  <pic:blipFill>
+                    <a:blip r:embed="rId17"/>
+                    <a:stretch>
+                      <a:fillRect/>
+                    </a:stretch>
+                  </pic:blipFill>
+                  <pic:spPr>
+                    <a:xfrm>
+                      <a:off x="0" y="0"/>
+                      <a:ext cx="4476750" cy="1625600"/>
+                    </a:xfrm>
+                    <a:prstGeom prst="rect">
+                      <a:avLst/>
+                    </a:prstGeom>
+                    <a:noFill/>
+                    <a:ln>
+                      <a:noFill/>
+                    </a:ln>
+                  </pic:spPr>
+                </pic:pic>
+              </a:graphicData>
+            </a:graphic>
+          </wp:inline>
+        </w:drawing>
+      </w:r>
+    </w:p>
+    <w:p>
+      <w:pPr>
+        <w:numPr>
+          <w:ilvl w:val="0"/>
+          <w:numId w:val="0"/>
+        </w:numPr>
+        <w:spacing w:line="360" w:lineRule="auto"/>
+        <w:jc w:val="left"/>
+        <w:rPr>
+          <w:rFonts w:hint="default" w:ascii="Segoe UI" w:hAnsi="Segoe UI" w:cs="Segoe UI"/>
+        </w:rPr>
+      </w:pPr>
+    </w:p>
+    <w:p>
+      <w:pPr>
+        <w:numPr>
+          <w:ilvl w:val="0"/>
+          <w:numId w:val="0"/>
+        </w:numPr>
+        <w:spacing w:line="360" w:lineRule="auto"/>
+        <w:jc w:val="left"/>
+        <w:rPr>
+          <w:rFonts w:hint="default" w:ascii="Segoe UI" w:hAnsi="Segoe UI" w:cs="Segoe UI"/>
+          <w:lang w:val="en-US"/>
+        </w:rPr>
+      </w:pPr>
+      <w:r>
+        <w:rPr>
+          <w:rFonts w:hint="default" w:ascii="Segoe UI" w:hAnsi="Segoe UI" w:cs="Segoe UI"/>
+          <w:lang w:val="en-US"/>
+        </w:rPr>
+        <w:t>Open property-detail.component.html</w:t>
+      </w:r>
+    </w:p>
+    <w:p>
+      <w:pPr>
+        <w:numPr>
+          <w:ilvl w:val="0"/>
+          <w:numId w:val="0"/>
+        </w:numPr>
+        <w:spacing w:line="360" w:lineRule="auto"/>
+        <w:jc w:val="left"/>
+        <w:rPr>
+          <w:rFonts w:hint="default" w:ascii="Segoe UI" w:hAnsi="Segoe UI" w:cs="Segoe UI"/>
+        </w:rPr>
+      </w:pPr>
+      <w:r>
+        <w:rPr>
+          <w:rFonts w:hint="default" w:ascii="Segoe UI" w:hAnsi="Segoe UI" w:cs="Segoe UI"/>
+        </w:rPr>
+        <w:drawing>
+          <wp:inline distT="0" distB="0" distL="114300" distR="114300">
+            <wp:extent cx="3600450" cy="590550"/>
+            <wp:effectExtent l="0" t="0" r="6350" b="6350"/>
+            <wp:docPr id="16" name="Picture 9"/>
+            <wp:cNvGraphicFramePr>
+              <a:graphicFrameLocks xmlns:a="http://schemas.openxmlformats.org/drawingml/2006/main" noChangeAspect="1"/>
+            </wp:cNvGraphicFramePr>
+            <a:graphic xmlns:a="http://schemas.openxmlformats.org/drawingml/2006/main">
+              <a:graphicData uri="http://schemas.openxmlformats.org/drawingml/2006/picture">
+                <pic:pic xmlns:pic="http://schemas.openxmlformats.org/drawingml/2006/picture">
+                  <pic:nvPicPr>
+                    <pic:cNvPr id="16" name="Picture 9"/>
+                    <pic:cNvPicPr>
+                      <a:picLocks noChangeAspect="1"/>
+                    </pic:cNvPicPr>
+                  </pic:nvPicPr>
+                  <pic:blipFill>
+                    <a:blip r:embed="rId18"/>
+                    <a:stretch>
+                      <a:fillRect/>
+                    </a:stretch>
+                  </pic:blipFill>
+                  <pic:spPr>
+                    <a:xfrm>
+                      <a:off x="0" y="0"/>
+                      <a:ext cx="3600450" cy="590550"/>
+                    </a:xfrm>
+                    <a:prstGeom prst="rect">
+                      <a:avLst/>
+                    </a:prstGeom>
+                    <a:noFill/>
+                    <a:ln>
+                      <a:noFill/>
+                    </a:ln>
+                  </pic:spPr>
+                </pic:pic>
+              </a:graphicData>
+            </a:graphic>
+          </wp:inline>
+        </w:drawing>
+      </w:r>
+    </w:p>
+    <w:p>
+      <w:pPr>
+        <w:numPr>
+          <w:ilvl w:val="0"/>
+          <w:numId w:val="0"/>
+        </w:numPr>
+        <w:spacing w:line="360" w:lineRule="auto"/>
+        <w:jc w:val="left"/>
+        <w:rPr>
+          <w:rFonts w:hint="default" w:ascii="Segoe UI" w:hAnsi="Segoe UI" w:cs="Segoe UI"/>
+        </w:rPr>
+      </w:pPr>
+    </w:p>
+    <w:p>
+      <w:pPr>
+        <w:numPr>
+          <w:ilvl w:val="0"/>
+          <w:numId w:val="0"/>
+        </w:numPr>
+        <w:spacing w:line="360" w:lineRule="auto"/>
+        <w:jc w:val="left"/>
+        <w:rPr>
+          <w:rFonts w:hint="default" w:ascii="Segoe UI" w:hAnsi="Segoe UI" w:cs="Segoe UI"/>
+        </w:rPr>
+      </w:pPr>
+    </w:p>
+    <w:p>
+      <w:pPr>
+        <w:numPr>
+          <w:ilvl w:val="0"/>
+          <w:numId w:val="0"/>
+        </w:numPr>
+        <w:spacing w:line="360" w:lineRule="auto"/>
+        <w:jc w:val="left"/>
+        <w:rPr>
+          <w:rFonts w:hint="default" w:ascii="Segoe UI" w:hAnsi="Segoe UI" w:cs="Segoe UI"/>
+        </w:rPr>
+      </w:pPr>
+    </w:p>
+    <w:p>
+      <w:pPr>
+        <w:numPr>
+          <w:ilvl w:val="0"/>
+          <w:numId w:val="0"/>
+        </w:numPr>
+        <w:spacing w:line="360" w:lineRule="auto"/>
+        <w:jc w:val="left"/>
+        <w:rPr>
+          <w:rFonts w:hint="default" w:ascii="Segoe UI" w:hAnsi="Segoe UI" w:cs="Segoe UI"/>
+        </w:rPr>
+      </w:pPr>
+    </w:p>
+    <w:p>
+      <w:pPr>
+        <w:numPr>
+          <w:ilvl w:val="0"/>
+          <w:numId w:val="0"/>
+        </w:numPr>
+        <w:spacing w:line="360" w:lineRule="auto"/>
+        <w:jc w:val="left"/>
+        <w:rPr>
+          <w:rFonts w:hint="default" w:ascii="Segoe UI" w:hAnsi="Segoe UI" w:cs="Segoe UI"/>
+          <w:b/>
+          <w:bCs/>
+          <w:lang w:val="en-US"/>
+        </w:rPr>
+      </w:pPr>
+      <w:r>
+        <w:rPr>
+          <w:rFonts w:hint="default" w:ascii="Segoe UI" w:hAnsi="Segoe UI" w:cs="Segoe UI"/>
+          <w:b/>
+          <w:bCs/>
+          <w:lang w:val="en-US"/>
+        </w:rPr>
+        <w:t>Redirect to other route / component</w:t>
+      </w:r>
+    </w:p>
+    <w:p>
+      <w:pPr>
+        <w:numPr>
+          <w:ilvl w:val="0"/>
+          <w:numId w:val="0"/>
+        </w:numPr>
+        <w:spacing w:line="360" w:lineRule="auto"/>
+        <w:jc w:val="left"/>
+        <w:rPr>
+          <w:rFonts w:hint="default" w:ascii="Segoe UI" w:hAnsi="Segoe UI" w:cs="Segoe UI"/>
+          <w:b w:val="0"/>
+          <w:bCs w:val="0"/>
+          <w:lang w:val="en-US"/>
+        </w:rPr>
+      </w:pPr>
+      <w:r>
+        <w:rPr>
+          <w:rFonts w:hint="default" w:ascii="Segoe UI" w:hAnsi="Segoe UI" w:cs="Segoe UI"/>
+          <w:b w:val="0"/>
+          <w:bCs w:val="0"/>
+          <w:lang w:val="en-US"/>
+        </w:rPr>
+        <w:t>Open property-add.component.ts</w:t>
+      </w:r>
+    </w:p>
+    <w:p>
+      <w:pPr>
+        <w:numPr>
+          <w:ilvl w:val="0"/>
+          <w:numId w:val="0"/>
+        </w:numPr>
+        <w:spacing w:line="360" w:lineRule="auto"/>
+        <w:jc w:val="left"/>
+      </w:pPr>
+      <w:r>
+        <w:drawing>
+          <wp:inline distT="0" distB="0" distL="114300" distR="114300">
+            <wp:extent cx="4565650" cy="1847850"/>
+            <wp:effectExtent l="0" t="0" r="6350" b="6350"/>
+            <wp:docPr id="17" name="Picture 10"/>
+            <wp:cNvGraphicFramePr>
+              <a:graphicFrameLocks xmlns:a="http://schemas.openxmlformats.org/drawingml/2006/main" noChangeAspect="1"/>
+            </wp:cNvGraphicFramePr>
+            <a:graphic xmlns:a="http://schemas.openxmlformats.org/drawingml/2006/main">
+              <a:graphicData uri="http://schemas.openxmlformats.org/drawingml/2006/picture">
+                <pic:pic xmlns:pic="http://schemas.openxmlformats.org/drawingml/2006/picture">
+                  <pic:nvPicPr>
+                    <pic:cNvPr id="17" name="Picture 10"/>
+                    <pic:cNvPicPr>
+                      <a:picLocks noChangeAspect="1"/>
+                    </pic:cNvPicPr>
+                  </pic:nvPicPr>
+                  <pic:blipFill>
+                    <a:blip r:embed="rId19"/>
+                    <a:stretch>
+                      <a:fillRect/>
+                    </a:stretch>
+                  </pic:blipFill>
+                  <pic:spPr>
+                    <a:xfrm>
+                      <a:off x="0" y="0"/>
+                      <a:ext cx="4565650" cy="1847850"/>
+                    </a:xfrm>
+                    <a:prstGeom prst="rect">
+                      <a:avLst/>
+                    </a:prstGeom>
+                    <a:noFill/>
+                    <a:ln>
+                      <a:noFill/>
+                    </a:ln>
+                  </pic:spPr>
+                </pic:pic>
+              </a:graphicData>
+            </a:graphic>
+          </wp:inline>
+        </w:drawing>
+      </w:r>
+    </w:p>
+    <w:p>
+      <w:pPr>
+        <w:numPr>
+          <w:ilvl w:val="0"/>
+          <w:numId w:val="0"/>
+        </w:numPr>
+        <w:spacing w:line="360" w:lineRule="auto"/>
+        <w:jc w:val="left"/>
+      </w:pPr>
+    </w:p>
+    <w:p>
+      <w:pPr>
+        <w:numPr>
+          <w:ilvl w:val="0"/>
+          <w:numId w:val="0"/>
+        </w:numPr>
+        <w:spacing w:line="360" w:lineRule="auto"/>
+        <w:jc w:val="left"/>
+        <w:rPr>
+          <w:rFonts w:hint="default"/>
+          <w:lang w:val="en-US"/>
+        </w:rPr>
+      </w:pPr>
+      <w:r>
+        <w:rPr>
+          <w:rFonts w:hint="default"/>
+          <w:lang w:val="en-US"/>
+        </w:rPr>
+        <w:t>Open property-add.component.html</w:t>
+      </w:r>
+    </w:p>
+    <w:p>
+      <w:pPr>
+        <w:numPr>
+          <w:ilvl w:val="0"/>
+          <w:numId w:val="0"/>
+        </w:numPr>
+        <w:spacing w:line="360" w:lineRule="auto"/>
+        <w:jc w:val="left"/>
+      </w:pPr>
+      <w:r>
+        <w:drawing>
+          <wp:inline distT="0" distB="0" distL="114300" distR="114300">
+            <wp:extent cx="5041900" cy="698500"/>
+            <wp:effectExtent l="0" t="0" r="0" b="0"/>
+            <wp:docPr id="18" name="Picture 11"/>
+            <wp:cNvGraphicFramePr>
+              <a:graphicFrameLocks xmlns:a="http://schemas.openxmlformats.org/drawingml/2006/main" noChangeAspect="1"/>
+            </wp:cNvGraphicFramePr>
+            <a:graphic xmlns:a="http://schemas.openxmlformats.org/drawingml/2006/main">
+              <a:graphicData uri="http://schemas.openxmlformats.org/drawingml/2006/picture">
+                <pic:pic xmlns:pic="http://schemas.openxmlformats.org/drawingml/2006/picture">
+                  <pic:nvPicPr>
+                    <pic:cNvPr id="18" name="Picture 11"/>
+                    <pic:cNvPicPr>
+                      <a:picLocks noChangeAspect="1"/>
+                    </pic:cNvPicPr>
+                  </pic:nvPicPr>
+                  <pic:blipFill>
+                    <a:blip r:embed="rId20"/>
+                    <a:stretch>
+                      <a:fillRect/>
+                    </a:stretch>
+                  </pic:blipFill>
+                  <pic:spPr>
+                    <a:xfrm>
+                      <a:off x="0" y="0"/>
+                      <a:ext cx="5041900" cy="698500"/>
+                    </a:xfrm>
+                    <a:prstGeom prst="rect">
+                      <a:avLst/>
+                    </a:prstGeom>
+                    <a:noFill/>
+                    <a:ln>
+                      <a:noFill/>
+                    </a:ln>
+                  </pic:spPr>
+                </pic:pic>
+              </a:graphicData>
+            </a:graphic>
+          </wp:inline>
+        </w:drawing>
+      </w:r>
+    </w:p>
+    <w:p>
+      <w:pPr>
+        <w:numPr>
+          <w:ilvl w:val="0"/>
+          <w:numId w:val="0"/>
+        </w:numPr>
+        <w:spacing w:line="360" w:lineRule="auto"/>
+        <w:jc w:val="left"/>
+        <w:rPr>
+          <w:rFonts w:hint="default"/>
+          <w:lang w:val="en-US"/>
+        </w:rPr>
+      </w:pPr>
+      <w:r>
+        <w:rPr>
+          <w:rFonts w:hint="default"/>
+          <w:lang w:val="en-US"/>
+        </w:rPr>
+        <w:t>Here we use event binding “(click)”</w:t>
+      </w:r>
+    </w:p>
+    <w:p>
+      <w:pPr>
+        <w:numPr>
+          <w:ilvl w:val="0"/>
+          <w:numId w:val="0"/>
+        </w:numPr>
+        <w:spacing w:line="360" w:lineRule="auto"/>
+        <w:jc w:val="left"/>
+        <w:rPr>
+          <w:rFonts w:hint="default"/>
+          <w:lang w:val="en-US"/>
+        </w:rPr>
+      </w:pPr>
+    </w:p>
+    <w:p>
+      <w:pPr>
+        <w:numPr>
+          <w:ilvl w:val="0"/>
+          <w:numId w:val="0"/>
+        </w:numPr>
+        <w:spacing w:line="360" w:lineRule="auto"/>
+        <w:jc w:val="left"/>
+        <w:rPr>
+          <w:rFonts w:hint="default"/>
+          <w:lang w:val="en-US"/>
+        </w:rPr>
+      </w:pPr>
+      <w:r>
+        <w:rPr>
+          <w:rFonts w:hint="default"/>
+          <w:lang w:val="en-US"/>
+        </w:rPr>
+        <w:fldChar w:fldCharType="begin"/>
+      </w:r>
+      <w:r>
+        <w:rPr>
+          <w:rFonts w:hint="default"/>
+          <w:lang w:val="en-US"/>
+        </w:rPr>
+        <w:instrText xml:space="preserve"> HYPERLINK "https://www.youtube.com/watch?v=i1Zjz4QYhx8&amp;list=PL_NVFNExoAxclqXo9fLAeP0G2Qp56Fu8C&amp;index=13" </w:instrText>
+      </w:r>
+      <w:r>
+        <w:rPr>
+          <w:rFonts w:hint="default"/>
+          <w:lang w:val="en-US"/>
+        </w:rPr>
+        <w:fldChar w:fldCharType="separate"/>
+      </w:r>
+      <w:r>
+        <w:rPr>
+          <w:rStyle w:val="5"/>
+          <w:rFonts w:hint="default"/>
+          <w:lang w:val="en-US"/>
+        </w:rPr>
+        <w:t>https://www.youtube.com/watch?v=i1Zjz4QYhx8&amp;list=PL_NVFNExoAxclqXo9fLAeP0G2Qp56Fu8C&amp;index=13</w:t>
+      </w:r>
+      <w:r>
+        <w:rPr>
+          <w:rFonts w:hint="default"/>
+          <w:lang w:val="en-US"/>
+        </w:rPr>
+        <w:fldChar w:fldCharType="end"/>
+      </w:r>
+    </w:p>
+    <w:p>
+      <w:pPr>
+        <w:numPr>
+          <w:ilvl w:val="0"/>
+          <w:numId w:val="0"/>
+        </w:numPr>
+        <w:spacing w:line="360" w:lineRule="auto"/>
+        <w:jc w:val="left"/>
+        <w:rPr>
+          <w:rFonts w:hint="default"/>
+          <w:lang w:val="en-US"/>
+        </w:rPr>
+      </w:pPr>
+      <w:bookmarkStart w:id="0" w:name="_GoBack"/>
+      <w:bookmarkEnd w:id="0"/>
+    </w:p>
     <w:sectPr>
       <w:pgSz w:w="11906" w:h="16838"/>
       <w:pgMar w:top="1440" w:right="1800" w:bottom="1440" w:left="1800" w:header="720" w:footer="720" w:gutter="0"/>
@@ -789,12 +2484,32 @@
 </w:document>
 </file>
 
+<file path=word/numbering.xml><?xml version="1.0" encoding="utf-8"?>
+<w:numbering xmlns:wpc="http://schemas.microsoft.com/office/word/2010/wordprocessingCanvas" xmlns:mc="http://schemas.openxmlformats.org/markup-compatibility/2006" xmlns:o="urn:schemas-microsoft-com:office:office" xmlns:r="http://schemas.openxmlformats.org/officeDocument/2006/relationships" xmlns:m="http://schemas.openxmlformats.org/officeDocument/2006/math" xmlns:v="urn:schemas-microsoft-com:vml" xmlns:wp14="http://schemas.microsoft.com/office/word/2010/wordprocessingDrawing" xmlns:wp="http://schemas.openxmlformats.org/drawingml/2006/wordprocessingDrawing" xmlns:w10="urn:schemas-microsoft-com:office:word" xmlns:w="http://schemas.openxmlformats.org/wordprocessingml/2006/main" xmlns:w14="http://schemas.microsoft.com/office/word/2010/wordml" xmlns:wpg="http://schemas.microsoft.com/office/word/2010/wordprocessingGroup" xmlns:wpi="http://schemas.microsoft.com/office/word/2010/wordprocessingInk" xmlns:wne="http://schemas.microsoft.com/office/word/2006/wordml" xmlns:wps="http://schemas.microsoft.com/office/word/2010/wordprocessingShape" xmlns:wpsCustomData="http://www.wps.cn/officeDocument/2013/wpsCustomData" mc:Ignorable="w14 wp14">
+  <w:abstractNum w:abstractNumId="0">
+    <w:nsid w:val="C542D0A9"/>
+    <w:multiLevelType w:val="singleLevel"/>
+    <w:tmpl w:val="C542D0A9"/>
+    <w:lvl w:ilvl="0" w:tentative="0">
+      <w:start w:val="1"/>
+      <w:numFmt w:val="decimal"/>
+      <w:suff w:val="space"/>
+      <w:lvlText w:val="%1."/>
+      <w:lvlJc w:val="left"/>
+    </w:lvl>
+  </w:abstractNum>
+  <w:num w:numId="1">
+    <w:abstractNumId w:val="0"/>
+  </w:num>
+</w:numbering>
+</file>
+
 <file path=word/styles.xml><?xml version="1.0" encoding="utf-8"?>
 <w:styles xmlns:mc="http://schemas.openxmlformats.org/markup-compatibility/2006" xmlns:o="urn:schemas-microsoft-com:office:office" xmlns:r="http://schemas.openxmlformats.org/officeDocument/2006/relationships" xmlns:m="http://schemas.openxmlformats.org/officeDocument/2006/math" xmlns:v="urn:schemas-microsoft-com:vml" xmlns:w="http://schemas.openxmlformats.org/wordprocessingml/2006/main" xmlns:w14="http://schemas.microsoft.com/office/word/2010/wordml" xmlns:w10="urn:schemas-microsoft-com:office:word" xmlns:sl="http://schemas.openxmlformats.org/schemaLibrary/2006/main" xmlns:wpsCustomData="http://www.wps.cn/officeDocument/2013/wpsCustomData" mc:Ignorable="w14">
   <w:docDefaults>
     <w:rPrDefault>
       <w:rPr>
-        <w:rFonts w:asciiTheme="minorHAnsi" w:hAnsiTheme="minorHAnsi" w:eastAsiaTheme="minorEastAsia" w:cstheme="minorBidi"/>
+        <w:rFonts w:ascii="Times New Roman" w:hAnsi="Times New Roman" w:eastAsia="SimSun" w:cs="Times New Roman"/>
       </w:rPr>
     </w:rPrDefault>
     <w:pPrDefault/>
@@ -948,7 +2663,7 @@
     <w:lsdException w:unhideWhenUsed="0" w:uiPriority="0" w:semiHidden="0" w:name="Table Web 2"/>
     <w:lsdException w:unhideWhenUsed="0" w:uiPriority="0" w:semiHidden="0" w:name="Table Web 3"/>
     <w:lsdException w:unhideWhenUsed="0" w:uiPriority="0" w:semiHidden="0" w:name="Balloon Text"/>
-    <w:lsdException w:unhideWhenUsed="0" w:uiPriority="0" w:semiHidden="0" w:name="Table Grid"/>
+    <w:lsdException w:qFormat="1" w:unhideWhenUsed="0" w:uiPriority="0" w:semiHidden="0" w:name="Table Grid"/>
     <w:lsdException w:unhideWhenUsed="0" w:uiPriority="0" w:semiHidden="0" w:name="Table Theme"/>
     <w:lsdException w:unhideWhenUsed="0" w:uiPriority="60" w:semiHidden="0" w:name="Light Shading"/>
     <w:lsdException w:unhideWhenUsed="0" w:uiPriority="61" w:semiHidden="0" w:name="Light List"/>
@@ -1101,6 +2816,7 @@
   <w:style w:type="table" w:styleId="6">
     <w:name w:val="Table Grid"/>
     <w:basedOn w:val="3"/>
+    <w:qFormat/>
     <w:uiPriority w:val="0"/>
     <w:pPr>
       <w:widowControl w:val="0"/>

</xml_diff>